<commit_message>
Zelda siempre fue mejor!
</commit_message>
<xml_diff>
--- a/Análisis y Reporte sobre el desempeño del modelo.docx
+++ b/Análisis y Reporte sobre el desempeño del modelo.docx
@@ -266,6 +266,7 @@
           <w:lang w:val="es-MX"/>
         </w:rPr>
       </w:pPr>
+      <w:proofErr w:type="spellStart"/>
       <w:r>
         <w:rPr>
           <w:sz w:val="24"/>
@@ -274,6 +275,7 @@
         </w:rPr>
         <w:t>Cartoon</w:t>
       </w:r>
+      <w:proofErr w:type="spellEnd"/>
     </w:p>
     <w:p>
       <w:pPr>
@@ -490,6 +492,7 @@
           <w:lang w:val="es-MX"/>
         </w:rPr>
       </w:pPr>
+      <w:proofErr w:type="spellStart"/>
       <w:r>
         <w:rPr>
           <w:sz w:val="24"/>
@@ -498,6 +501,7 @@
         </w:rPr>
         <w:t>Cartoon</w:t>
       </w:r>
+      <w:proofErr w:type="spellEnd"/>
     </w:p>
     <w:p>
       <w:pPr>
@@ -580,7 +584,25 @@
           <w:szCs w:val="24"/>
           <w:lang w:val="es-MX"/>
         </w:rPr>
-        <w:t xml:space="preserve">librería de ImageDataGenerator. </w:t>
+        <w:t xml:space="preserve">librería de </w:t>
+      </w:r>
+      <w:proofErr w:type="spellStart"/>
+      <w:r>
+        <w:rPr>
+          <w:sz w:val="24"/>
+          <w:szCs w:val="24"/>
+          <w:lang w:val="es-MX"/>
+        </w:rPr>
+        <w:t>ImageDataGenerator</w:t>
+      </w:r>
+      <w:proofErr w:type="spellEnd"/>
+      <w:r>
+        <w:rPr>
+          <w:sz w:val="24"/>
+          <w:szCs w:val="24"/>
+          <w:lang w:val="es-MX"/>
+        </w:rPr>
+        <w:t xml:space="preserve">. </w:t>
       </w:r>
       <w:r>
         <w:rPr>
@@ -604,26 +626,54 @@
           <w:szCs w:val="24"/>
           <w:lang w:val="es-MX"/>
         </w:rPr>
-        <w:t xml:space="preserve"> añaden capas de aplanamiento, seguidas de una capa densa con 256 unidades y activación "relu", una capa de normalización por lotes, y una capa de abandono con una tasa del 50%. Finalmente, se incluye una capa de salida con activación "softmax" para clasificar en las 3 categorías: Anime, Humano y Cartoon.</w:t>
-      </w:r>
-    </w:p>
-    <w:p>
-      <w:pPr>
-        <w:jc w:val="both"/>
-        <w:rPr>
-          <w:sz w:val="24"/>
-          <w:szCs w:val="24"/>
-          <w:lang w:val="es-MX"/>
-        </w:rPr>
-      </w:pPr>
-      <w:r>
-        <w:rPr>
-          <w:sz w:val="24"/>
-          <w:szCs w:val="24"/>
-          <w:lang w:val="es-MX"/>
-        </w:rPr>
-        <w:t>A continuación, explico la razón de las configuraciones anteriores. La capa Flatten se eligió para preparar los datos tridimensionales para la entrada en las capas densas. La capa con activación relu de 256 neuronas permite aprender combinaciones complejas de las características de nuestros datos. La capa de normalización estabiliza el entrenamiento, mientras que la capa de dropout se usa para evitar el sobreajuste. Finalmente, la capa softmax se utiliza para clasificar nuestras 3 categorías</w:t>
-      </w:r>
+        <w:t xml:space="preserve"> añaden capas de aplanamiento, seguidas de una capa densa con 256 unidades y activación "</w:t>
+      </w:r>
+      <w:proofErr w:type="spellStart"/>
+      <w:r>
+        <w:rPr>
+          <w:sz w:val="24"/>
+          <w:szCs w:val="24"/>
+          <w:lang w:val="es-MX"/>
+        </w:rPr>
+        <w:t>relu</w:t>
+      </w:r>
+      <w:proofErr w:type="spellEnd"/>
+      <w:r>
+        <w:rPr>
+          <w:sz w:val="24"/>
+          <w:szCs w:val="24"/>
+          <w:lang w:val="es-MX"/>
+        </w:rPr>
+        <w:t>", una capa de normalización por lotes, y una capa de abandono con una tasa del 50%. Finalmente, se incluye una capa de salida con activación "</w:t>
+      </w:r>
+      <w:proofErr w:type="spellStart"/>
+      <w:r>
+        <w:rPr>
+          <w:sz w:val="24"/>
+          <w:szCs w:val="24"/>
+          <w:lang w:val="es-MX"/>
+        </w:rPr>
+        <w:t>softmax</w:t>
+      </w:r>
+      <w:proofErr w:type="spellEnd"/>
+      <w:r>
+        <w:rPr>
+          <w:sz w:val="24"/>
+          <w:szCs w:val="24"/>
+          <w:lang w:val="es-MX"/>
+        </w:rPr>
+        <w:t xml:space="preserve">" para clasificar en las 3 categorías: Anime, Humano y </w:t>
+      </w:r>
+      <w:proofErr w:type="spellStart"/>
+      <w:r>
+        <w:rPr>
+          <w:sz w:val="24"/>
+          <w:szCs w:val="24"/>
+          <w:lang w:val="es-MX"/>
+        </w:rPr>
+        <w:t>Cartoon</w:t>
+      </w:r>
+      <w:proofErr w:type="spellEnd"/>
       <w:r>
         <w:rPr>
           <w:sz w:val="24"/>
@@ -631,6 +681,380 @@
           <w:lang w:val="es-MX"/>
         </w:rPr>
         <w:t>.</w:t>
+      </w:r>
+    </w:p>
+    <w:p>
+      <w:pPr>
+        <w:jc w:val="both"/>
+        <w:rPr>
+          <w:sz w:val="24"/>
+          <w:szCs w:val="24"/>
+          <w:lang w:val="es-MX"/>
+        </w:rPr>
+      </w:pPr>
+      <w:r>
+        <w:rPr>
+          <w:sz w:val="24"/>
+          <w:szCs w:val="24"/>
+          <w:lang w:val="es-MX"/>
+        </w:rPr>
+        <w:t xml:space="preserve">A continuación, explico la razón de las configuraciones anteriores. La capa </w:t>
+      </w:r>
+      <w:proofErr w:type="spellStart"/>
+      <w:r>
+        <w:rPr>
+          <w:sz w:val="24"/>
+          <w:szCs w:val="24"/>
+          <w:lang w:val="es-MX"/>
+        </w:rPr>
+        <w:t>Flatten</w:t>
+      </w:r>
+      <w:proofErr w:type="spellEnd"/>
+      <w:r>
+        <w:rPr>
+          <w:sz w:val="24"/>
+          <w:szCs w:val="24"/>
+          <w:lang w:val="es-MX"/>
+        </w:rPr>
+        <w:t xml:space="preserve"> se eligió para preparar los datos tridimensionales para la entrada en las capas densas. La capa con activación </w:t>
+      </w:r>
+      <w:proofErr w:type="spellStart"/>
+      <w:r>
+        <w:rPr>
+          <w:sz w:val="24"/>
+          <w:szCs w:val="24"/>
+          <w:lang w:val="es-MX"/>
+        </w:rPr>
+        <w:t>relu</w:t>
+      </w:r>
+      <w:proofErr w:type="spellEnd"/>
+      <w:r>
+        <w:rPr>
+          <w:sz w:val="24"/>
+          <w:szCs w:val="24"/>
+          <w:lang w:val="es-MX"/>
+        </w:rPr>
+        <w:t xml:space="preserve"> de 256 neuronas permite aprender combinaciones complejas de las características de nuestros datos. La capa de normalización estabiliza el entrenamiento, mientras que la capa de </w:t>
+      </w:r>
+      <w:proofErr w:type="spellStart"/>
+      <w:r>
+        <w:rPr>
+          <w:sz w:val="24"/>
+          <w:szCs w:val="24"/>
+          <w:lang w:val="es-MX"/>
+        </w:rPr>
+        <w:t>dropout</w:t>
+      </w:r>
+      <w:proofErr w:type="spellEnd"/>
+      <w:r>
+        <w:rPr>
+          <w:sz w:val="24"/>
+          <w:szCs w:val="24"/>
+          <w:lang w:val="es-MX"/>
+        </w:rPr>
+        <w:t xml:space="preserve"> se usa para evitar el sobreajuste. Finalmente, la capa </w:t>
+      </w:r>
+      <w:proofErr w:type="spellStart"/>
+      <w:r>
+        <w:rPr>
+          <w:sz w:val="24"/>
+          <w:szCs w:val="24"/>
+          <w:lang w:val="es-MX"/>
+        </w:rPr>
+        <w:t>softmax</w:t>
+      </w:r>
+      <w:proofErr w:type="spellEnd"/>
+      <w:r>
+        <w:rPr>
+          <w:sz w:val="24"/>
+          <w:szCs w:val="24"/>
+          <w:lang w:val="es-MX"/>
+        </w:rPr>
+        <w:t xml:space="preserve"> se utiliza para clasificar nuestras 3 categorías</w:t>
+      </w:r>
+      <w:r>
+        <w:rPr>
+          <w:sz w:val="24"/>
+          <w:szCs w:val="24"/>
+          <w:lang w:val="es-MX"/>
+        </w:rPr>
+        <w:t>.</w:t>
+      </w:r>
+    </w:p>
+    <w:p>
+      <w:pPr>
+        <w:jc w:val="both"/>
+        <w:rPr>
+          <w:sz w:val="24"/>
+          <w:szCs w:val="24"/>
+          <w:lang w:val="es-MX"/>
+        </w:rPr>
+      </w:pPr>
+      <w:r>
+        <w:rPr>
+          <w:sz w:val="24"/>
+          <w:szCs w:val="24"/>
+          <w:lang w:val="es-MX"/>
+        </w:rPr>
+        <w:t xml:space="preserve">Esta información se respalda en el artículo “Transfer </w:t>
+      </w:r>
+      <w:proofErr w:type="spellStart"/>
+      <w:r>
+        <w:rPr>
+          <w:sz w:val="24"/>
+          <w:szCs w:val="24"/>
+          <w:lang w:val="es-MX"/>
+        </w:rPr>
+        <w:t>Learning</w:t>
+      </w:r>
+      <w:proofErr w:type="spellEnd"/>
+      <w:r>
+        <w:rPr>
+          <w:sz w:val="24"/>
+          <w:szCs w:val="24"/>
+          <w:lang w:val="es-MX"/>
+        </w:rPr>
+        <w:t xml:space="preserve"> </w:t>
+      </w:r>
+      <w:proofErr w:type="spellStart"/>
+      <w:r>
+        <w:rPr>
+          <w:sz w:val="24"/>
+          <w:szCs w:val="24"/>
+          <w:lang w:val="es-MX"/>
+        </w:rPr>
+        <w:t>for</w:t>
+      </w:r>
+      <w:proofErr w:type="spellEnd"/>
+      <w:r>
+        <w:rPr>
+          <w:sz w:val="24"/>
+          <w:szCs w:val="24"/>
+          <w:lang w:val="es-MX"/>
+        </w:rPr>
+        <w:t xml:space="preserve"> </w:t>
+      </w:r>
+      <w:proofErr w:type="spellStart"/>
+      <w:r>
+        <w:rPr>
+          <w:sz w:val="24"/>
+          <w:szCs w:val="24"/>
+          <w:lang w:val="es-MX"/>
+        </w:rPr>
+        <w:t>Classification</w:t>
+      </w:r>
+      <w:proofErr w:type="spellEnd"/>
+      <w:r>
+        <w:rPr>
+          <w:sz w:val="24"/>
+          <w:szCs w:val="24"/>
+          <w:lang w:val="es-MX"/>
+        </w:rPr>
+        <w:t xml:space="preserve"> </w:t>
+      </w:r>
+      <w:proofErr w:type="spellStart"/>
+      <w:r>
+        <w:rPr>
+          <w:sz w:val="24"/>
+          <w:szCs w:val="24"/>
+          <w:lang w:val="es-MX"/>
+        </w:rPr>
+        <w:t>of</w:t>
+      </w:r>
+      <w:proofErr w:type="spellEnd"/>
+      <w:r>
+        <w:rPr>
+          <w:sz w:val="24"/>
+          <w:szCs w:val="24"/>
+          <w:lang w:val="es-MX"/>
+        </w:rPr>
+        <w:t xml:space="preserve"> </w:t>
+      </w:r>
+      <w:proofErr w:type="spellStart"/>
+      <w:r>
+        <w:rPr>
+          <w:sz w:val="24"/>
+          <w:szCs w:val="24"/>
+          <w:lang w:val="es-MX"/>
+        </w:rPr>
+        <w:t>Fruit</w:t>
+      </w:r>
+      <w:proofErr w:type="spellEnd"/>
+      <w:r>
+        <w:rPr>
+          <w:sz w:val="24"/>
+          <w:szCs w:val="24"/>
+          <w:lang w:val="es-MX"/>
+        </w:rPr>
+        <w:t xml:space="preserve"> </w:t>
+      </w:r>
+      <w:proofErr w:type="spellStart"/>
+      <w:r>
+        <w:rPr>
+          <w:sz w:val="24"/>
+          <w:szCs w:val="24"/>
+          <w:lang w:val="es-MX"/>
+        </w:rPr>
+        <w:t>Ripeness</w:t>
+      </w:r>
+      <w:proofErr w:type="spellEnd"/>
+      <w:r>
+        <w:rPr>
+          <w:sz w:val="24"/>
+          <w:szCs w:val="24"/>
+          <w:lang w:val="es-MX"/>
+        </w:rPr>
+        <w:t xml:space="preserve"> </w:t>
+      </w:r>
+      <w:proofErr w:type="spellStart"/>
+      <w:r>
+        <w:rPr>
+          <w:sz w:val="24"/>
+          <w:szCs w:val="24"/>
+          <w:lang w:val="es-MX"/>
+        </w:rPr>
+        <w:t>Using</w:t>
+      </w:r>
+      <w:proofErr w:type="spellEnd"/>
+      <w:r>
+        <w:rPr>
+          <w:sz w:val="24"/>
+          <w:szCs w:val="24"/>
+          <w:lang w:val="es-MX"/>
+        </w:rPr>
+        <w:t xml:space="preserve"> VGG16”, que explica la importancia de la distribución de las capas en un modelo de clasificación de imágenes. El artículo muestra gráficamente ejemplos de iniciar con una capa </w:t>
+      </w:r>
+      <w:proofErr w:type="spellStart"/>
+      <w:r>
+        <w:rPr>
+          <w:sz w:val="24"/>
+          <w:szCs w:val="24"/>
+          <w:lang w:val="es-MX"/>
+        </w:rPr>
+        <w:t>Flatten</w:t>
+      </w:r>
+      <w:proofErr w:type="spellEnd"/>
+      <w:r>
+        <w:rPr>
+          <w:sz w:val="24"/>
+          <w:szCs w:val="24"/>
+          <w:lang w:val="es-MX"/>
+        </w:rPr>
+        <w:t xml:space="preserve"> y terminar con una capa </w:t>
+      </w:r>
+      <w:proofErr w:type="spellStart"/>
+      <w:r>
+        <w:rPr>
+          <w:sz w:val="24"/>
+          <w:szCs w:val="24"/>
+          <w:lang w:val="es-MX"/>
+        </w:rPr>
+        <w:t>Softmax</w:t>
+      </w:r>
+      <w:proofErr w:type="spellEnd"/>
+      <w:r>
+        <w:rPr>
+          <w:sz w:val="24"/>
+          <w:szCs w:val="24"/>
+          <w:lang w:val="es-MX"/>
+        </w:rPr>
+        <w:t xml:space="preserve">, la cual se encarga de la tarea de clasificación. Además, se aborda la capa </w:t>
+      </w:r>
+      <w:proofErr w:type="spellStart"/>
+      <w:r>
+        <w:rPr>
+          <w:sz w:val="24"/>
+          <w:szCs w:val="24"/>
+          <w:lang w:val="es-MX"/>
+        </w:rPr>
+        <w:t>Dropout</w:t>
+      </w:r>
+      <w:proofErr w:type="spellEnd"/>
+      <w:r>
+        <w:rPr>
+          <w:sz w:val="24"/>
+          <w:szCs w:val="24"/>
+          <w:lang w:val="es-MX"/>
+        </w:rPr>
+        <w:t xml:space="preserve"> y su importancia para evitar el </w:t>
+      </w:r>
+      <w:proofErr w:type="spellStart"/>
+      <w:r>
+        <w:rPr>
+          <w:sz w:val="24"/>
+          <w:szCs w:val="24"/>
+          <w:lang w:val="es-MX"/>
+        </w:rPr>
+        <w:t>overfitting</w:t>
+      </w:r>
+      <w:proofErr w:type="spellEnd"/>
+      <w:r>
+        <w:rPr>
+          <w:sz w:val="24"/>
+          <w:szCs w:val="24"/>
+          <w:lang w:val="es-MX"/>
+        </w:rPr>
+        <w:t>. Según el autor, “</w:t>
+      </w:r>
+      <w:proofErr w:type="spellStart"/>
+      <w:r>
+        <w:rPr>
+          <w:sz w:val="24"/>
+          <w:szCs w:val="24"/>
+          <w:lang w:val="es-MX"/>
+        </w:rPr>
+        <w:t>Dropout</w:t>
+      </w:r>
+      <w:proofErr w:type="spellEnd"/>
+      <w:r>
+        <w:rPr>
+          <w:sz w:val="24"/>
+          <w:szCs w:val="24"/>
+          <w:lang w:val="es-MX"/>
+        </w:rPr>
+        <w:t xml:space="preserve"> es una técnica de regularización que puede ayudar a las CNN a resistir el </w:t>
+      </w:r>
+      <w:proofErr w:type="spellStart"/>
+      <w:r>
+        <w:rPr>
+          <w:sz w:val="24"/>
+          <w:szCs w:val="24"/>
+          <w:lang w:val="es-MX"/>
+        </w:rPr>
+        <w:t>overfitting</w:t>
+      </w:r>
+      <w:proofErr w:type="spellEnd"/>
+      <w:r>
+        <w:rPr>
+          <w:sz w:val="24"/>
+          <w:szCs w:val="24"/>
+          <w:lang w:val="es-MX"/>
+        </w:rPr>
+        <w:t xml:space="preserve"> y acelerar el proceso de entrenamiento. Funciona eliminando temporalmente capas ocultas y visibles distribuidas aleatoriamente en la red, y redirigiendo a las neuronas bien entrenadas para reducir el aprendizaje interdependiente en cada neurona”</w:t>
+      </w:r>
+      <w:r>
+        <w:rPr>
+          <w:sz w:val="24"/>
+          <w:szCs w:val="24"/>
+          <w:lang w:val="es-MX"/>
+        </w:rPr>
+        <w:t xml:space="preserve"> </w:t>
+      </w:r>
+      <w:r>
+        <w:rPr>
+          <w:sz w:val="24"/>
+          <w:szCs w:val="24"/>
+          <w:lang w:val="es-MX"/>
+        </w:rPr>
+        <w:t>[</w:t>
+      </w:r>
+      <w:r>
+        <w:rPr>
+          <w:sz w:val="24"/>
+          <w:szCs w:val="24"/>
+          <w:lang w:val="es-MX"/>
+        </w:rPr>
+        <w:t>1]</w:t>
       </w:r>
     </w:p>
     <w:p>
@@ -652,6 +1076,7 @@
           <w:szCs w:val="28"/>
           <w:lang w:val="es-MX"/>
         </w:rPr>
+        <w:lastRenderedPageBreak/>
         <w:t>Métricas utilizadas</w:t>
       </w:r>
       <w:r>
@@ -671,118 +1096,174 @@
         <w:rPr>
           <w:sz w:val="24"/>
           <w:szCs w:val="24"/>
-        </w:rPr>
-      </w:pPr>
-      <w:r>
-        <w:rPr>
-          <w:sz w:val="24"/>
-          <w:szCs w:val="24"/>
-          <w:lang w:val="es-MX"/>
-        </w:rPr>
-        <w:t>En un estudio sobre CNNs, la métrica "accuracy" es útil para evaluar su rendimiento en la clasificación de imágenes entre humanos, anime y cartoon. Mide la proporción de imágenes correctamente clasificadas, siendo simple y efectiva para esta tarea. Es importante considerar que la accuracy no siempre es la mejor métrica para todas las aplicaciones de clasificación de imágenes</w:t>
-      </w:r>
-      <w:r>
-        <w:rPr>
-          <w:sz w:val="24"/>
-          <w:szCs w:val="24"/>
-          <w:lang w:val="es-MX"/>
-        </w:rPr>
-        <w:t xml:space="preserve">. </w:t>
-      </w:r>
-      <w:r>
-        <w:rPr>
-          <w:sz w:val="16"/>
-          <w:szCs w:val="16"/>
-        </w:rPr>
-        <w:t>Convolutional Neural Networks for Image Classification:</w:t>
-      </w:r>
-      <w:r>
-        <w:rPr>
-          <w:sz w:val="16"/>
-          <w:szCs w:val="16"/>
+          <w:lang w:val="es-MX"/>
+        </w:rPr>
+      </w:pPr>
+      <w:r>
+        <w:rPr>
+          <w:sz w:val="24"/>
+          <w:szCs w:val="24"/>
+          <w:lang w:val="es-MX"/>
+        </w:rPr>
+        <w:t xml:space="preserve">En un estudio sobre </w:t>
+      </w:r>
+      <w:proofErr w:type="spellStart"/>
+      <w:r>
+        <w:rPr>
+          <w:sz w:val="24"/>
+          <w:szCs w:val="24"/>
+          <w:lang w:val="es-MX"/>
+        </w:rPr>
+        <w:t>CNNs</w:t>
+      </w:r>
+      <w:proofErr w:type="spellEnd"/>
+      <w:r>
+        <w:rPr>
+          <w:sz w:val="24"/>
+          <w:szCs w:val="24"/>
+          <w:lang w:val="es-MX"/>
+        </w:rPr>
+        <w:t>, la métrica "</w:t>
+      </w:r>
+      <w:proofErr w:type="spellStart"/>
+      <w:r>
+        <w:rPr>
+          <w:sz w:val="24"/>
+          <w:szCs w:val="24"/>
+          <w:lang w:val="es-MX"/>
+        </w:rPr>
+        <w:t>accuracy</w:t>
+      </w:r>
+      <w:proofErr w:type="spellEnd"/>
+      <w:r>
+        <w:rPr>
+          <w:sz w:val="24"/>
+          <w:szCs w:val="24"/>
+          <w:lang w:val="es-MX"/>
+        </w:rPr>
+        <w:t xml:space="preserve">" es útil para evaluar su rendimiento en la clasificación de imágenes entre humanos, anime y </w:t>
+      </w:r>
+      <w:proofErr w:type="spellStart"/>
+      <w:r>
+        <w:rPr>
+          <w:sz w:val="24"/>
+          <w:szCs w:val="24"/>
+          <w:lang w:val="es-MX"/>
+        </w:rPr>
+        <w:t>cartoon</w:t>
+      </w:r>
+      <w:proofErr w:type="spellEnd"/>
+      <w:r>
+        <w:rPr>
+          <w:sz w:val="24"/>
+          <w:szCs w:val="24"/>
+          <w:lang w:val="es-MX"/>
+        </w:rPr>
+        <w:t xml:space="preserve">. Mide la proporción de imágenes correctamente clasificadas, siendo simple y efectiva para esta tarea. Es importante considerar que la </w:t>
+      </w:r>
+      <w:proofErr w:type="spellStart"/>
+      <w:r>
+        <w:rPr>
+          <w:sz w:val="24"/>
+          <w:szCs w:val="24"/>
+          <w:lang w:val="es-MX"/>
+        </w:rPr>
+        <w:t>accuracy</w:t>
+      </w:r>
+      <w:proofErr w:type="spellEnd"/>
+      <w:r>
+        <w:rPr>
+          <w:sz w:val="24"/>
+          <w:szCs w:val="24"/>
+          <w:lang w:val="es-MX"/>
+        </w:rPr>
+        <w:t xml:space="preserve"> no siempre es la mejor métrica para todas las aplicaciones de clasificación de imágenes</w:t>
+      </w:r>
+      <w:r>
+        <w:rPr>
+          <w:sz w:val="24"/>
+          <w:szCs w:val="24"/>
+          <w:lang w:val="es-MX"/>
+        </w:rPr>
+        <w:t>.</w:t>
+      </w:r>
+      <w:r>
+        <w:rPr>
+          <w:sz w:val="24"/>
+          <w:szCs w:val="24"/>
+          <w:lang w:val="es-MX"/>
+        </w:rPr>
+        <w:t xml:space="preserve"> [2]</w:t>
+      </w:r>
+    </w:p>
+    <w:p>
+      <w:pPr>
+        <w:jc w:val="both"/>
+        <w:rPr>
+          <w:sz w:val="24"/>
+          <w:szCs w:val="24"/>
+          <w:lang w:val="es-MX"/>
+        </w:rPr>
+      </w:pPr>
+      <w:r>
+        <w:rPr>
+          <w:sz w:val="24"/>
+          <w:szCs w:val="24"/>
+          <w:lang w:val="es-MX"/>
+        </w:rPr>
+        <w:t>En la primera prueba del modelo, se empleó un total de 1</w:t>
+      </w:r>
+      <w:r>
+        <w:rPr>
+          <w:sz w:val="24"/>
+          <w:szCs w:val="24"/>
+          <w:lang w:val="es-MX"/>
+        </w:rPr>
+        <w:t>5</w:t>
+      </w:r>
+      <w:r>
+        <w:rPr>
+          <w:sz w:val="24"/>
+          <w:szCs w:val="24"/>
+          <w:lang w:val="es-MX"/>
         </w:rPr>
         <w:t xml:space="preserve"> </w:t>
       </w:r>
-      <w:r>
-        <w:rPr>
-          <w:sz w:val="16"/>
-          <w:szCs w:val="16"/>
-        </w:rPr>
-        <w:t>Survey</w:t>
-      </w:r>
-      <w:r>
-        <w:rPr>
-          <w:sz w:val="16"/>
-          <w:szCs w:val="16"/>
-        </w:rPr>
-        <w:t xml:space="preserve"> </w:t>
-      </w:r>
-      <w:r>
-        <w:rPr>
-          <w:sz w:val="16"/>
-          <w:szCs w:val="16"/>
-        </w:rPr>
-        <w:t>(</w:t>
-      </w:r>
-      <w:hyperlink r:id="rId8" w:history="1">
-        <w:r>
-          <w:rPr>
-            <w:rStyle w:val="Hipervnculo"/>
-            <w:sz w:val="16"/>
-            <w:szCs w:val="16"/>
-          </w:rPr>
-          <w:t>https://ieeexplore.ieee.org/document/9758454</w:t>
-        </w:r>
-      </w:hyperlink>
-      <w:r>
-        <w:rPr>
-          <w:sz w:val="16"/>
-          <w:szCs w:val="16"/>
-        </w:rPr>
-        <w:t xml:space="preserve">) </w:t>
-      </w:r>
-    </w:p>
-    <w:p>
-      <w:pPr>
-        <w:jc w:val="both"/>
-        <w:rPr>
-          <w:sz w:val="24"/>
-          <w:szCs w:val="24"/>
-          <w:lang w:val="es-MX"/>
-        </w:rPr>
-      </w:pPr>
-      <w:r>
-        <w:rPr>
-          <w:sz w:val="24"/>
-          <w:szCs w:val="24"/>
-          <w:lang w:val="es-MX"/>
-        </w:rPr>
-        <w:t>En la primera prueba del modelo, se empleó un total de 1</w:t>
-      </w:r>
-      <w:r>
-        <w:rPr>
-          <w:sz w:val="24"/>
-          <w:szCs w:val="24"/>
-          <w:lang w:val="es-MX"/>
-        </w:rPr>
-        <w:t>5</w:t>
-      </w:r>
-      <w:r>
-        <w:rPr>
-          <w:sz w:val="24"/>
-          <w:szCs w:val="24"/>
-          <w:lang w:val="es-MX"/>
-        </w:rPr>
-        <w:t xml:space="preserve"> epocas. Durante este proceso, se observaron mejoras progresivas en la precisión tanto en los datos de entrenamiento como en los de validación. En </w:t>
-      </w:r>
-      <w:r>
-        <w:rPr>
-          <w:sz w:val="24"/>
-          <w:szCs w:val="24"/>
-          <w:lang w:val="es-MX"/>
-        </w:rPr>
-        <w:lastRenderedPageBreak/>
-        <w:t xml:space="preserve">la primera época, el modelo comenzó con un accuracy del </w:t>
+      <w:proofErr w:type="spellStart"/>
+      <w:r>
+        <w:rPr>
+          <w:sz w:val="24"/>
+          <w:szCs w:val="24"/>
+          <w:lang w:val="es-MX"/>
+        </w:rPr>
+        <w:t>epocas</w:t>
+      </w:r>
+      <w:proofErr w:type="spellEnd"/>
+      <w:r>
+        <w:rPr>
+          <w:sz w:val="24"/>
+          <w:szCs w:val="24"/>
+          <w:lang w:val="es-MX"/>
+        </w:rPr>
+        <w:t xml:space="preserve">. Durante este proceso, se observaron mejoras progresivas en la precisión tanto en los datos de entrenamiento como en los de validación. En la primera época, el modelo comenzó con un </w:t>
+      </w:r>
+      <w:proofErr w:type="spellStart"/>
+      <w:r>
+        <w:rPr>
+          <w:sz w:val="24"/>
+          <w:szCs w:val="24"/>
+          <w:lang w:val="es-MX"/>
+        </w:rPr>
+        <w:t>accuracy</w:t>
+      </w:r>
+      <w:proofErr w:type="spellEnd"/>
+      <w:r>
+        <w:rPr>
+          <w:sz w:val="24"/>
+          <w:szCs w:val="24"/>
+          <w:lang w:val="es-MX"/>
+        </w:rPr>
+        <w:t xml:space="preserve"> del </w:t>
       </w:r>
       <w:r>
         <w:rPr>
@@ -1138,7 +1619,33 @@
           <w:szCs w:val="24"/>
           <w:lang w:val="es-MX"/>
         </w:rPr>
-        <w:t xml:space="preserve"> representaciones gráficas de nuestros resultados. En la Fig 1, se pueden ver los resultados obtenidos</w:t>
+        <w:t xml:space="preserve"> representaciones gráficas de nuestros resultados. En la </w:t>
+      </w:r>
+      <w:proofErr w:type="spellStart"/>
+      <w:r>
+        <w:rPr>
+          <w:sz w:val="24"/>
+          <w:szCs w:val="24"/>
+          <w:lang w:val="es-MX"/>
+        </w:rPr>
+        <w:t>Fig</w:t>
+      </w:r>
+      <w:proofErr w:type="spellEnd"/>
+      <w:r>
+        <w:rPr>
+          <w:sz w:val="24"/>
+          <w:szCs w:val="24"/>
+          <w:lang w:val="es-MX"/>
+        </w:rPr>
+        <w:t xml:space="preserve"> 1, se pueden </w:t>
+      </w:r>
+      <w:r>
+        <w:rPr>
+          <w:sz w:val="24"/>
+          <w:szCs w:val="24"/>
+          <w:lang w:val="es-MX"/>
+        </w:rPr>
+        <w:t>ver los resultados obtenidos</w:t>
       </w:r>
       <w:r>
         <w:rPr>
@@ -1186,7 +1693,7 @@
                     <pic:cNvPicPr/>
                   </pic:nvPicPr>
                   <pic:blipFill>
-                    <a:blip r:embed="rId9"/>
+                    <a:blip r:embed="rId8"/>
                     <a:stretch>
                       <a:fillRect/>
                     </a:stretch>
@@ -1216,20 +1723,30 @@
           <w:lang w:val="es-MX"/>
         </w:rPr>
       </w:pPr>
+      <w:proofErr w:type="spellStart"/>
       <w:r>
         <w:rPr>
           <w:sz w:val="16"/>
           <w:szCs w:val="16"/>
           <w:lang w:val="es-MX"/>
         </w:rPr>
-        <w:t xml:space="preserve">Fig 1: </w:t>
-      </w:r>
+        <w:t>Fig</w:t>
+      </w:r>
+      <w:proofErr w:type="spellEnd"/>
       <w:r>
         <w:rPr>
           <w:sz w:val="16"/>
           <w:szCs w:val="16"/>
           <w:lang w:val="es-MX"/>
         </w:rPr>
+        <w:t xml:space="preserve"> 1: </w:t>
+      </w:r>
+      <w:r>
+        <w:rPr>
+          <w:sz w:val="16"/>
+          <w:szCs w:val="16"/>
+          <w:lang w:val="es-MX"/>
+        </w:rPr>
         <w:t>Evolución de precisión de entrenamiento y validación</w:t>
       </w:r>
     </w:p>
@@ -1248,33 +1765,80 @@
           <w:szCs w:val="24"/>
           <w:lang w:val="es-MX"/>
         </w:rPr>
-        <w:t xml:space="preserve">En esta gráfica podemos observar cómo evolucionan la precisión de entrenamiento y la de validación. Se puede ver que la precisión de entrenamiento comienza en </w:t>
-      </w:r>
-      <w:r>
-        <w:rPr>
-          <w:sz w:val="24"/>
-          <w:szCs w:val="24"/>
-          <w:lang w:val="es-MX"/>
-        </w:rPr>
-        <w:t>0.72 y aumenta hasta 0.83 a medida que el modelo se entrena. La precisión de validación, por su parte, comienza en 0.49 y también aumenta hasta 0.82. Este es un buen resultado, pero es importante señalar que la precisión de entrenamiento es ligeramente superior a la de validación, lo cual podría indicar que el modelo está sobreajustándose a los datos de entrenamiento. Sin embargo, podemos observar que la precisión de validación superó a la de entrenamiento entre las épocas 12 y 14, lo que sugiere que el modelo se estaba regulando de manera efectiva. Es importante mencionar que esta diferencia en los valores no solo se puede deber al sobreajuste, sino también a la complejidad de los datos de entrenamiento, lo cual tiene sentido dada la distribución del dataset.</w:t>
-      </w:r>
-    </w:p>
-    <w:p>
-      <w:pPr>
-        <w:jc w:val="both"/>
-        <w:rPr>
-          <w:sz w:val="24"/>
-          <w:szCs w:val="24"/>
-          <w:lang w:val="es-MX"/>
-        </w:rPr>
-      </w:pPr>
-      <w:r>
-        <w:rPr>
-          <w:sz w:val="24"/>
-          <w:szCs w:val="24"/>
-          <w:lang w:val="es-MX"/>
-        </w:rPr>
-        <w:t xml:space="preserve">Ahora presentamos la Fig 2, aquí se puede observar los resultados visuales de la </w:t>
+        <w:t xml:space="preserve">En esta gráfica podemos observar cómo evolucionan la precisión de entrenamiento y la de validación. Se puede ver que la precisión de entrenamiento comienza en 0.72 y aumenta hasta 0.83 a medida que el modelo se entrena. La precisión de validación, por su parte, comienza en 0.49 y también aumenta hasta 0.82. Este es un buen resultado, pero es importante señalar que la precisión de entrenamiento es ligeramente superior a la de validación, lo cual podría indicar que el modelo está </w:t>
+      </w:r>
+      <w:proofErr w:type="spellStart"/>
+      <w:r>
+        <w:rPr>
+          <w:sz w:val="24"/>
+          <w:szCs w:val="24"/>
+          <w:lang w:val="es-MX"/>
+        </w:rPr>
+        <w:t>sobreajustándose</w:t>
+      </w:r>
+      <w:proofErr w:type="spellEnd"/>
+      <w:r>
+        <w:rPr>
+          <w:sz w:val="24"/>
+          <w:szCs w:val="24"/>
+          <w:lang w:val="es-MX"/>
+        </w:rPr>
+        <w:t xml:space="preserve"> a los datos de entrenamiento. Sin embargo, podemos observar que la precisión de validación superó a la de entrenamiento entre las épocas 12 y 14, lo que sugiere que el modelo se estaba regulando de manera efectiva. Es importante mencionar que esta diferencia en los valores no solo se puede deber al sobreajuste, sino también a la complejidad de los datos de entrenamiento, lo cual tiene sentido dada la distribución del </w:t>
+      </w:r>
+      <w:proofErr w:type="spellStart"/>
+      <w:r>
+        <w:rPr>
+          <w:sz w:val="24"/>
+          <w:szCs w:val="24"/>
+          <w:lang w:val="es-MX"/>
+        </w:rPr>
+        <w:t>dataset</w:t>
+      </w:r>
+      <w:proofErr w:type="spellEnd"/>
+      <w:r>
+        <w:rPr>
+          <w:sz w:val="24"/>
+          <w:szCs w:val="24"/>
+          <w:lang w:val="es-MX"/>
+        </w:rPr>
+        <w:t>.</w:t>
+      </w:r>
+    </w:p>
+    <w:p>
+      <w:pPr>
+        <w:jc w:val="both"/>
+        <w:rPr>
+          <w:sz w:val="24"/>
+          <w:szCs w:val="24"/>
+          <w:lang w:val="es-MX"/>
+        </w:rPr>
+      </w:pPr>
+      <w:r>
+        <w:rPr>
+          <w:sz w:val="24"/>
+          <w:szCs w:val="24"/>
+          <w:lang w:val="es-MX"/>
+        </w:rPr>
+        <w:lastRenderedPageBreak/>
+        <w:t xml:space="preserve">Ahora presentamos la </w:t>
+      </w:r>
+      <w:proofErr w:type="spellStart"/>
+      <w:r>
+        <w:rPr>
+          <w:sz w:val="24"/>
+          <w:szCs w:val="24"/>
+          <w:lang w:val="es-MX"/>
+        </w:rPr>
+        <w:t>Fig</w:t>
+      </w:r>
+      <w:proofErr w:type="spellEnd"/>
+      <w:r>
+        <w:rPr>
+          <w:sz w:val="24"/>
+          <w:szCs w:val="24"/>
+          <w:lang w:val="es-MX"/>
+        </w:rPr>
+        <w:t xml:space="preserve"> 2, aquí se puede observar los resultados visuales de la </w:t>
       </w:r>
       <w:r>
         <w:rPr>
@@ -1322,7 +1886,7 @@
                     <pic:cNvPicPr/>
                   </pic:nvPicPr>
                   <pic:blipFill>
-                    <a:blip r:embed="rId10"/>
+                    <a:blip r:embed="rId9"/>
                     <a:stretch>
                       <a:fillRect/>
                     </a:stretch>
@@ -1352,20 +1916,30 @@
           <w:lang w:val="es-MX"/>
         </w:rPr>
       </w:pPr>
+      <w:proofErr w:type="spellStart"/>
       <w:r>
         <w:rPr>
           <w:sz w:val="16"/>
           <w:szCs w:val="16"/>
           <w:lang w:val="es-MX"/>
         </w:rPr>
-        <w:t xml:space="preserve">Fig 2: </w:t>
-      </w:r>
+        <w:t>Fig</w:t>
+      </w:r>
+      <w:proofErr w:type="spellEnd"/>
       <w:r>
         <w:rPr>
           <w:sz w:val="16"/>
           <w:szCs w:val="16"/>
           <w:lang w:val="es-MX"/>
         </w:rPr>
+        <w:t xml:space="preserve"> 2: </w:t>
+      </w:r>
+      <w:r>
+        <w:rPr>
+          <w:sz w:val="16"/>
+          <w:szCs w:val="16"/>
+          <w:lang w:val="es-MX"/>
+        </w:rPr>
         <w:t>Evolución de la perdida de entrenamiento y validación</w:t>
       </w:r>
     </w:p>
@@ -1480,16 +2054,7 @@
           <w:szCs w:val="24"/>
           <w:lang w:val="es-MX"/>
         </w:rPr>
-        <w:t xml:space="preserve">Como se mencionó </w:t>
-      </w:r>
-      <w:r>
-        <w:rPr>
-          <w:sz w:val="24"/>
-          <w:szCs w:val="24"/>
-          <w:lang w:val="es-MX"/>
-        </w:rPr>
-        <w:lastRenderedPageBreak/>
-        <w:t xml:space="preserve">previamente, </w:t>
+        <w:t xml:space="preserve">Como se mencionó previamente, </w:t>
       </w:r>
       <w:r>
         <w:rPr>
@@ -1523,7 +2088,43 @@
           <w:szCs w:val="24"/>
           <w:lang w:val="es-MX"/>
         </w:rPr>
-        <w:t>Por último, en la Fig 3, podemos observar una matriz de confunsión que nos da los resultados de verdaderos positivos, verdaderos negativos, falsos positivos y falsos negativos</w:t>
+        <w:t xml:space="preserve">Por último, en la </w:t>
+      </w:r>
+      <w:proofErr w:type="spellStart"/>
+      <w:r>
+        <w:rPr>
+          <w:sz w:val="24"/>
+          <w:szCs w:val="24"/>
+          <w:lang w:val="es-MX"/>
+        </w:rPr>
+        <w:t>Fig</w:t>
+      </w:r>
+      <w:proofErr w:type="spellEnd"/>
+      <w:r>
+        <w:rPr>
+          <w:sz w:val="24"/>
+          <w:szCs w:val="24"/>
+          <w:lang w:val="es-MX"/>
+        </w:rPr>
+        <w:t xml:space="preserve"> 3, podemos observar una matriz de </w:t>
+      </w:r>
+      <w:proofErr w:type="spellStart"/>
+      <w:r>
+        <w:rPr>
+          <w:sz w:val="24"/>
+          <w:szCs w:val="24"/>
+          <w:lang w:val="es-MX"/>
+        </w:rPr>
+        <w:t>confunsión</w:t>
+      </w:r>
+      <w:proofErr w:type="spellEnd"/>
+      <w:r>
+        <w:rPr>
+          <w:sz w:val="24"/>
+          <w:szCs w:val="24"/>
+          <w:lang w:val="es-MX"/>
+        </w:rPr>
+        <w:t xml:space="preserve"> que nos da los resultados de verdaderos positivos, verdaderos negativos, falsos positivos y falsos negativos</w:t>
       </w:r>
       <w:r>
         <w:rPr>
@@ -1563,7 +2164,7 @@
                     <pic:cNvPicPr/>
                   </pic:nvPicPr>
                   <pic:blipFill>
-                    <a:blip r:embed="rId11"/>
+                    <a:blip r:embed="rId10"/>
                     <a:stretch>
                       <a:fillRect/>
                     </a:stretch>
@@ -1593,22 +2194,42 @@
           <w:lang w:val="es-MX"/>
         </w:rPr>
       </w:pPr>
+      <w:proofErr w:type="spellStart"/>
       <w:r>
         <w:rPr>
           <w:sz w:val="16"/>
           <w:szCs w:val="16"/>
           <w:lang w:val="es-MX"/>
         </w:rPr>
-        <w:t>Fig 3: Matriz de confusión</w:t>
-      </w:r>
+        <w:t>Fig</w:t>
+      </w:r>
+      <w:proofErr w:type="spellEnd"/>
       <w:r>
         <w:rPr>
           <w:sz w:val="16"/>
           <w:szCs w:val="16"/>
           <w:lang w:val="es-MX"/>
         </w:rPr>
-        <w:t xml:space="preserve"> de los datos de train</w:t>
-      </w:r>
+        <w:t xml:space="preserve"> 3: Matriz de confusión</w:t>
+      </w:r>
+      <w:r>
+        <w:rPr>
+          <w:sz w:val="16"/>
+          <w:szCs w:val="16"/>
+          <w:lang w:val="es-MX"/>
+        </w:rPr>
+        <w:t xml:space="preserve"> de los datos de </w:t>
+      </w:r>
+      <w:proofErr w:type="spellStart"/>
+      <w:r>
+        <w:rPr>
+          <w:sz w:val="16"/>
+          <w:szCs w:val="16"/>
+          <w:lang w:val="es-MX"/>
+        </w:rPr>
+        <w:t>train</w:t>
+      </w:r>
+      <w:proofErr w:type="spellEnd"/>
     </w:p>
     <w:p>
       <w:pPr>
@@ -1651,7 +2272,61 @@
           <w:szCs w:val="24"/>
           <w:lang w:val="es-MX"/>
         </w:rPr>
-        <w:t xml:space="preserve"> imágenes de prueba. En este caso, Anime ha sido la categoría más afectada, ya que solo se predijeron 65 imágenes correctamente. Por otro lado, tenemos 144 predicciones correctas para Cartoon y 130 para Human. El resto fueron predicciones erróneas. Cabe mencionar que Cartoon fue confundida con Human 145 veces, siendo esta la mayor confusión. Esto puede deberse a la distribución del dataset.</w:t>
+        <w:t xml:space="preserve"> imágenes de prueba. En este caso, Anime ha sido la categoría más afectada, ya que solo se predijeron 65 imágenes correctamente. Por otro lado, tenemos 144 predicciones correctas para </w:t>
+      </w:r>
+      <w:proofErr w:type="spellStart"/>
+      <w:r>
+        <w:rPr>
+          <w:sz w:val="24"/>
+          <w:szCs w:val="24"/>
+          <w:lang w:val="es-MX"/>
+        </w:rPr>
+        <w:t>Cartoon</w:t>
+      </w:r>
+      <w:proofErr w:type="spellEnd"/>
+      <w:r>
+        <w:rPr>
+          <w:sz w:val="24"/>
+          <w:szCs w:val="24"/>
+          <w:lang w:val="es-MX"/>
+        </w:rPr>
+        <w:t xml:space="preserve"> y 130 para Human. El resto fueron predicciones erróneas. Cabe mencionar que </w:t>
+      </w:r>
+      <w:proofErr w:type="spellStart"/>
+      <w:r>
+        <w:rPr>
+          <w:sz w:val="24"/>
+          <w:szCs w:val="24"/>
+          <w:lang w:val="es-MX"/>
+        </w:rPr>
+        <w:t>Cartoon</w:t>
+      </w:r>
+      <w:proofErr w:type="spellEnd"/>
+      <w:r>
+        <w:rPr>
+          <w:sz w:val="24"/>
+          <w:szCs w:val="24"/>
+          <w:lang w:val="es-MX"/>
+        </w:rPr>
+        <w:t xml:space="preserve"> fue confundida con Human 145 veces, siendo esta la mayor confusión. Esto puede deberse a la distribución del </w:t>
+      </w:r>
+      <w:proofErr w:type="spellStart"/>
+      <w:r>
+        <w:rPr>
+          <w:sz w:val="24"/>
+          <w:szCs w:val="24"/>
+          <w:lang w:val="es-MX"/>
+        </w:rPr>
+        <w:t>dataset</w:t>
+      </w:r>
+      <w:proofErr w:type="spellEnd"/>
+      <w:r>
+        <w:rPr>
+          <w:sz w:val="24"/>
+          <w:szCs w:val="24"/>
+          <w:lang w:val="es-MX"/>
+        </w:rPr>
+        <w:t>.</w:t>
       </w:r>
     </w:p>
     <w:p>
@@ -1701,7 +2376,7 @@
                     <pic:cNvPicPr/>
                   </pic:nvPicPr>
                   <pic:blipFill>
-                    <a:blip r:embed="rId12"/>
+                    <a:blip r:embed="rId11"/>
                     <a:stretch>
                       <a:fillRect/>
                     </a:stretch>
@@ -1731,29 +2406,32 @@
           <w:lang w:val="es-MX"/>
         </w:rPr>
       </w:pPr>
+      <w:proofErr w:type="spellStart"/>
       <w:r>
         <w:rPr>
           <w:sz w:val="16"/>
           <w:szCs w:val="16"/>
           <w:lang w:val="es-MX"/>
         </w:rPr>
-        <w:t xml:space="preserve">Fig </w:t>
-      </w:r>
+        <w:t>Fig</w:t>
+      </w:r>
+      <w:proofErr w:type="spellEnd"/>
       <w:r>
         <w:rPr>
           <w:sz w:val="16"/>
           <w:szCs w:val="16"/>
           <w:lang w:val="es-MX"/>
         </w:rPr>
-        <w:t>4</w:t>
-      </w:r>
+        <w:t xml:space="preserve"> 4: Tabla de resultados </w:t>
+      </w:r>
+      <w:proofErr w:type="gramStart"/>
       <w:r>
         <w:rPr>
           <w:sz w:val="16"/>
           <w:szCs w:val="16"/>
           <w:lang w:val="es-MX"/>
         </w:rPr>
-        <w:t xml:space="preserve">: </w:t>
+        <w:t xml:space="preserve">de </w:t>
       </w:r>
       <w:r>
         <w:rPr>
@@ -1761,16 +2439,9 @@
           <w:szCs w:val="16"/>
           <w:lang w:val="es-MX"/>
         </w:rPr>
-        <w:t xml:space="preserve">Tabla de resultados de </w:t>
-      </w:r>
-      <w:r>
-        <w:rPr>
-          <w:sz w:val="16"/>
-          <w:szCs w:val="16"/>
-          <w:lang w:val="es-MX"/>
-        </w:rPr>
         <w:t>test</w:t>
       </w:r>
+      <w:proofErr w:type="gramEnd"/>
     </w:p>
     <w:p>
       <w:pPr>
@@ -1795,7 +2466,70 @@
           <w:szCs w:val="24"/>
           <w:lang w:val="es-MX"/>
         </w:rPr>
-        <w:t xml:space="preserve"> muestra una precisión general del 34%, con precisiones por clase de 31% para 'anime', 36% para 'cartoon' y 33% para 'human'. El recall es especialmente bajo para 'anime' (21%), indicando problemas en identificar correctamente esta categoría. Los F1-scores bajos reflejan un equilibrio pobre entre precisión y recall. Esto </w:t>
+        <w:t xml:space="preserve"> muestra una precisión general del 34%, con precisiones por clase de 31% para 'anime', 36% para '</w:t>
+      </w:r>
+      <w:proofErr w:type="spellStart"/>
+      <w:r>
+        <w:rPr>
+          <w:sz w:val="24"/>
+          <w:szCs w:val="24"/>
+          <w:lang w:val="es-MX"/>
+        </w:rPr>
+        <w:t>cartoon</w:t>
+      </w:r>
+      <w:proofErr w:type="spellEnd"/>
+      <w:r>
+        <w:rPr>
+          <w:sz w:val="24"/>
+          <w:szCs w:val="24"/>
+          <w:lang w:val="es-MX"/>
+        </w:rPr>
+        <w:t xml:space="preserve">' y 33% para 'human'. El </w:t>
+      </w:r>
+      <w:proofErr w:type="spellStart"/>
+      <w:r>
+        <w:rPr>
+          <w:sz w:val="24"/>
+          <w:szCs w:val="24"/>
+          <w:lang w:val="es-MX"/>
+        </w:rPr>
+        <w:t>recall</w:t>
+      </w:r>
+      <w:proofErr w:type="spellEnd"/>
+      <w:r>
+        <w:rPr>
+          <w:sz w:val="24"/>
+          <w:szCs w:val="24"/>
+          <w:lang w:val="es-MX"/>
+        </w:rPr>
+        <w:t xml:space="preserve"> es especialmente bajo para 'anime' (21%), indicando problemas en </w:t>
+      </w:r>
+      <w:r>
+        <w:rPr>
+          <w:sz w:val="24"/>
+          <w:szCs w:val="24"/>
+          <w:lang w:val="es-MX"/>
+        </w:rPr>
+        <w:lastRenderedPageBreak/>
+        <w:t xml:space="preserve">identificar correctamente esta categoría. Los F1-scores bajos reflejan un equilibrio pobre entre precisión y </w:t>
+      </w:r>
+      <w:proofErr w:type="spellStart"/>
+      <w:r>
+        <w:rPr>
+          <w:sz w:val="24"/>
+          <w:szCs w:val="24"/>
+          <w:lang w:val="es-MX"/>
+        </w:rPr>
+        <w:t>recall</w:t>
+      </w:r>
+      <w:proofErr w:type="spellEnd"/>
+      <w:r>
+        <w:rPr>
+          <w:sz w:val="24"/>
+          <w:szCs w:val="24"/>
+          <w:lang w:val="es-MX"/>
+        </w:rPr>
+        <w:t xml:space="preserve">. Esto </w:t>
       </w:r>
       <w:r>
         <w:rPr>
@@ -1893,7 +2627,97 @@
           <w:szCs w:val="24"/>
           <w:lang w:val="es-MX"/>
         </w:rPr>
-        <w:t xml:space="preserve">Al igual que en el primer modelo, se utilizó una red neuronal basada en la arquitectura VGG16. Solo se hicieron algunos cambios en la arquitectura del modelo. En esta ocasión, se usaron dos capas densas: una de 512 neuronas con activación ReLU y otra de 256 neuronas con activación ReLU. Es importante mencionar que se eliminaron las capas Dropout, ya que estaban impidiendo un aprendizaje correcto y se demostró que no eran del todo necesarias, dado que no se identificó un overfitting considerable en la configuración del modelo anterior. Además, se cambiaron las características del ajuste del modelo, incrementando a 25 los steps por cada época, con un total de 30 épocas; </w:t>
+        <w:t xml:space="preserve">Al igual que en el primer modelo, se utilizó una red neuronal basada en la arquitectura VGG16. Solo se hicieron algunos cambios en la arquitectura del modelo. En esta ocasión, se usaron dos capas densas: una de 512 neuronas con activación </w:t>
+      </w:r>
+      <w:proofErr w:type="spellStart"/>
+      <w:r>
+        <w:rPr>
+          <w:sz w:val="24"/>
+          <w:szCs w:val="24"/>
+          <w:lang w:val="es-MX"/>
+        </w:rPr>
+        <w:t>ReLU</w:t>
+      </w:r>
+      <w:proofErr w:type="spellEnd"/>
+      <w:r>
+        <w:rPr>
+          <w:sz w:val="24"/>
+          <w:szCs w:val="24"/>
+          <w:lang w:val="es-MX"/>
+        </w:rPr>
+        <w:t xml:space="preserve"> y otra de 256 neuronas con activación </w:t>
+      </w:r>
+      <w:proofErr w:type="spellStart"/>
+      <w:r>
+        <w:rPr>
+          <w:sz w:val="24"/>
+          <w:szCs w:val="24"/>
+          <w:lang w:val="es-MX"/>
+        </w:rPr>
+        <w:t>ReLU</w:t>
+      </w:r>
+      <w:proofErr w:type="spellEnd"/>
+      <w:r>
+        <w:rPr>
+          <w:sz w:val="24"/>
+          <w:szCs w:val="24"/>
+          <w:lang w:val="es-MX"/>
+        </w:rPr>
+        <w:t xml:space="preserve">. Es importante mencionar que se eliminaron las capas </w:t>
+      </w:r>
+      <w:proofErr w:type="spellStart"/>
+      <w:r>
+        <w:rPr>
+          <w:sz w:val="24"/>
+          <w:szCs w:val="24"/>
+          <w:lang w:val="es-MX"/>
+        </w:rPr>
+        <w:t>Dropout</w:t>
+      </w:r>
+      <w:proofErr w:type="spellEnd"/>
+      <w:r>
+        <w:rPr>
+          <w:sz w:val="24"/>
+          <w:szCs w:val="24"/>
+          <w:lang w:val="es-MX"/>
+        </w:rPr>
+        <w:t xml:space="preserve">, ya que estaban impidiendo un aprendizaje correcto y se demostró que no eran del todo necesarias, dado que no se identificó un </w:t>
+      </w:r>
+      <w:proofErr w:type="spellStart"/>
+      <w:r>
+        <w:rPr>
+          <w:sz w:val="24"/>
+          <w:szCs w:val="24"/>
+          <w:lang w:val="es-MX"/>
+        </w:rPr>
+        <w:t>overfitting</w:t>
+      </w:r>
+      <w:proofErr w:type="spellEnd"/>
+      <w:r>
+        <w:rPr>
+          <w:sz w:val="24"/>
+          <w:szCs w:val="24"/>
+          <w:lang w:val="es-MX"/>
+        </w:rPr>
+        <w:t xml:space="preserve"> considerable en la configuración del modelo anterior. Además, se cambiaron las características del ajuste del modelo, incrementando a 25 los </w:t>
+      </w:r>
+      <w:proofErr w:type="spellStart"/>
+      <w:r>
+        <w:rPr>
+          <w:sz w:val="24"/>
+          <w:szCs w:val="24"/>
+          <w:lang w:val="es-MX"/>
+        </w:rPr>
+        <w:t>steps</w:t>
+      </w:r>
+      <w:proofErr w:type="spellEnd"/>
+      <w:r>
+        <w:rPr>
+          <w:sz w:val="24"/>
+          <w:szCs w:val="24"/>
+          <w:lang w:val="es-MX"/>
+        </w:rPr>
+        <w:t xml:space="preserve"> por cada época, con un total de 30 épocas; </w:t>
       </w:r>
       <w:r>
         <w:rPr>
@@ -1909,26 +2733,61 @@
           <w:szCs w:val="24"/>
           <w:lang w:val="es-MX"/>
         </w:rPr>
-        <w:t>para la validación, se utilizaron 25 steps.</w:t>
-      </w:r>
-    </w:p>
-    <w:p>
-      <w:pPr>
-        <w:jc w:val="both"/>
-        <w:rPr>
-          <w:sz w:val="24"/>
-          <w:szCs w:val="24"/>
-          <w:lang w:val="es-MX"/>
-        </w:rPr>
-      </w:pPr>
-      <w:r>
-        <w:rPr>
-          <w:sz w:val="24"/>
-          <w:szCs w:val="24"/>
-          <w:lang w:val="es-MX"/>
-        </w:rPr>
-        <w:lastRenderedPageBreak/>
-        <w:t xml:space="preserve">En este caso, en la primera época, el modelo comenzó con un accuracy del </w:t>
+        <w:t xml:space="preserve">para la validación, se utilizaron 25 </w:t>
+      </w:r>
+      <w:proofErr w:type="spellStart"/>
+      <w:r>
+        <w:rPr>
+          <w:sz w:val="24"/>
+          <w:szCs w:val="24"/>
+          <w:lang w:val="es-MX"/>
+        </w:rPr>
+        <w:t>steps</w:t>
+      </w:r>
+      <w:proofErr w:type="spellEnd"/>
+      <w:r>
+        <w:rPr>
+          <w:sz w:val="24"/>
+          <w:szCs w:val="24"/>
+          <w:lang w:val="es-MX"/>
+        </w:rPr>
+        <w:t>.</w:t>
+      </w:r>
+    </w:p>
+    <w:p>
+      <w:pPr>
+        <w:jc w:val="both"/>
+        <w:rPr>
+          <w:sz w:val="24"/>
+          <w:szCs w:val="24"/>
+          <w:lang w:val="es-MX"/>
+        </w:rPr>
+      </w:pPr>
+      <w:r>
+        <w:rPr>
+          <w:sz w:val="24"/>
+          <w:szCs w:val="24"/>
+          <w:lang w:val="es-MX"/>
+        </w:rPr>
+        <w:t xml:space="preserve">En este caso, en la primera época, el modelo comenzó con un </w:t>
+      </w:r>
+      <w:proofErr w:type="spellStart"/>
+      <w:r>
+        <w:rPr>
+          <w:sz w:val="24"/>
+          <w:szCs w:val="24"/>
+          <w:lang w:val="es-MX"/>
+        </w:rPr>
+        <w:t>accuracy</w:t>
+      </w:r>
+      <w:proofErr w:type="spellEnd"/>
+      <w:r>
+        <w:rPr>
+          <w:sz w:val="24"/>
+          <w:szCs w:val="24"/>
+          <w:lang w:val="es-MX"/>
+        </w:rPr>
+        <w:t xml:space="preserve"> del </w:t>
       </w:r>
       <w:r>
         <w:rPr>
@@ -2138,7 +2997,15 @@
           <w:szCs w:val="24"/>
           <w:lang w:val="es-MX"/>
         </w:rPr>
-        <w:t xml:space="preserve">Los valores de perdida también disminuyeron de manera consistente a lo largo de las épocas, lo que indica una mejora en la capacidad del modelo para predecir con mayor precisión. Al inicio, la perdida fue de </w:t>
+        <w:t xml:space="preserve">Los valores de perdida también disminuyeron de manera consistente a lo largo de las épocas, lo que indica una mejora </w:t>
+      </w:r>
+      <w:r>
+        <w:rPr>
+          <w:sz w:val="24"/>
+          <w:szCs w:val="24"/>
+          <w:lang w:val="es-MX"/>
+        </w:rPr>
+        <w:t xml:space="preserve">en la capacidad del modelo para predecir con mayor precisión. Al inicio, la perdida fue de </w:t>
       </w:r>
       <w:r>
         <w:rPr>
@@ -2324,7 +3191,7 @@
                     <pic:cNvPicPr/>
                   </pic:nvPicPr>
                   <pic:blipFill>
-                    <a:blip r:embed="rId13"/>
+                    <a:blip r:embed="rId12"/>
                     <a:stretch>
                       <a:fillRect/>
                     </a:stretch>
@@ -2354,21 +3221,23 @@
           <w:lang w:val="es-MX"/>
         </w:rPr>
       </w:pPr>
+      <w:proofErr w:type="spellStart"/>
       <w:r>
         <w:rPr>
           <w:sz w:val="16"/>
           <w:szCs w:val="16"/>
           <w:lang w:val="es-MX"/>
         </w:rPr>
-        <w:t xml:space="preserve">Fig </w:t>
-      </w:r>
+        <w:t>Fig</w:t>
+      </w:r>
+      <w:proofErr w:type="spellEnd"/>
       <w:r>
         <w:rPr>
           <w:sz w:val="16"/>
           <w:szCs w:val="16"/>
           <w:lang w:val="es-MX"/>
         </w:rPr>
-        <w:t>5</w:t>
+        <w:t xml:space="preserve"> </w:t>
       </w:r>
       <w:r>
         <w:rPr>
@@ -2376,7 +3245,7 @@
           <w:szCs w:val="16"/>
           <w:lang w:val="es-MX"/>
         </w:rPr>
-        <w:t>: Matriz de confusión</w:t>
+        <w:t>5</w:t>
       </w:r>
       <w:r>
         <w:rPr>
@@ -2384,33 +3253,106 @@
           <w:szCs w:val="16"/>
           <w:lang w:val="es-MX"/>
         </w:rPr>
-        <w:t xml:space="preserve"> de los datos de train de la mejora de modelo</w:t>
-      </w:r>
-    </w:p>
-    <w:p>
-      <w:pPr>
-        <w:jc w:val="both"/>
-        <w:rPr>
-          <w:sz w:val="24"/>
-          <w:szCs w:val="24"/>
-          <w:lang w:val="es-MX"/>
-        </w:rPr>
-      </w:pPr>
-      <w:r>
-        <w:rPr>
-          <w:sz w:val="24"/>
-          <w:szCs w:val="24"/>
-          <w:lang w:val="es-MX"/>
-        </w:rPr>
-        <w:t xml:space="preserve">En la matriz podemos ver los resultados de nuestras 1009 imágenes de prueba. En este segundo caso, "Human" ha sido la categoría más afectada, ya que solo se predijeron 98 </w:t>
-      </w:r>
-      <w:r>
-        <w:rPr>
-          <w:sz w:val="24"/>
-          <w:szCs w:val="24"/>
-          <w:lang w:val="es-MX"/>
-        </w:rPr>
-        <w:t>imágenes correctamente. Por otro lado, tenemos 134 predicciones correctas para "Cartoon", lo que son 10 predicciones correctas menos que en el modelo anterior, y 101 para "Anime", lo que son 36 predicciones correctas más que en el modelo pasado. El resto fueron predicciones erróneas. Cabe mencionar que "Cartoon" y "Human" tuvieron bastantes confusiones entre ellas, siendo estas las mayores confusiones. Esto puede deberse a la distribución del dataset o a la falta de diferencias en las imágenes.</w:t>
+        <w:t xml:space="preserve">: Matriz de confusión de los datos de </w:t>
+      </w:r>
+      <w:proofErr w:type="spellStart"/>
+      <w:r>
+        <w:rPr>
+          <w:sz w:val="16"/>
+          <w:szCs w:val="16"/>
+          <w:lang w:val="es-MX"/>
+        </w:rPr>
+        <w:t>train</w:t>
+      </w:r>
+      <w:proofErr w:type="spellEnd"/>
+      <w:r>
+        <w:rPr>
+          <w:sz w:val="16"/>
+          <w:szCs w:val="16"/>
+          <w:lang w:val="es-MX"/>
+        </w:rPr>
+        <w:t xml:space="preserve"> de la mejora de modelo</w:t>
+      </w:r>
+    </w:p>
+    <w:p>
+      <w:pPr>
+        <w:jc w:val="both"/>
+        <w:rPr>
+          <w:sz w:val="24"/>
+          <w:szCs w:val="24"/>
+          <w:lang w:val="es-MX"/>
+        </w:rPr>
+      </w:pPr>
+      <w:r>
+        <w:rPr>
+          <w:sz w:val="24"/>
+          <w:szCs w:val="24"/>
+          <w:lang w:val="es-MX"/>
+        </w:rPr>
+        <w:t>En la matriz podemos ver los resultados de nuestras 1009 imágenes de prueba. En este segundo caso, "Human" ha sido la categoría más afectada, ya que solo se predijeron 98 imágenes correctamente. Por otro lado, tenemos 134 predicciones correctas para "</w:t>
+      </w:r>
+      <w:proofErr w:type="spellStart"/>
+      <w:r>
+        <w:rPr>
+          <w:sz w:val="24"/>
+          <w:szCs w:val="24"/>
+          <w:lang w:val="es-MX"/>
+        </w:rPr>
+        <w:t>Cartoon</w:t>
+      </w:r>
+      <w:proofErr w:type="spellEnd"/>
+      <w:r>
+        <w:rPr>
+          <w:sz w:val="24"/>
+          <w:szCs w:val="24"/>
+          <w:lang w:val="es-MX"/>
+        </w:rPr>
+        <w:t>", lo que son 10 predicciones correctas menos que en el modelo anterior, y 101 para "Anime", lo que son 36 predicciones correctas más que en el modelo pasado. El resto fueron predicciones erróneas. Cabe mencionar que "</w:t>
+      </w:r>
+      <w:proofErr w:type="spellStart"/>
+      <w:r>
+        <w:rPr>
+          <w:sz w:val="24"/>
+          <w:szCs w:val="24"/>
+          <w:lang w:val="es-MX"/>
+        </w:rPr>
+        <w:t>Cartoon</w:t>
+      </w:r>
+      <w:proofErr w:type="spellEnd"/>
+      <w:r>
+        <w:rPr>
+          <w:sz w:val="24"/>
+          <w:szCs w:val="24"/>
+          <w:lang w:val="es-MX"/>
+        </w:rPr>
+        <w:t xml:space="preserve">" y "Human" tuvieron bastantes confusiones entre ellas, siendo estas las mayores confusiones. Esto puede deberse a la </w:t>
+      </w:r>
+      <w:r>
+        <w:rPr>
+          <w:sz w:val="24"/>
+          <w:szCs w:val="24"/>
+          <w:lang w:val="es-MX"/>
+        </w:rPr>
+        <w:lastRenderedPageBreak/>
+        <w:t xml:space="preserve">distribución del </w:t>
+      </w:r>
+      <w:proofErr w:type="spellStart"/>
+      <w:r>
+        <w:rPr>
+          <w:sz w:val="24"/>
+          <w:szCs w:val="24"/>
+          <w:lang w:val="es-MX"/>
+        </w:rPr>
+        <w:t>dataset</w:t>
+      </w:r>
+      <w:proofErr w:type="spellEnd"/>
+      <w:r>
+        <w:rPr>
+          <w:sz w:val="24"/>
+          <w:szCs w:val="24"/>
+          <w:lang w:val="es-MX"/>
+        </w:rPr>
+        <w:t xml:space="preserve"> o a la falta de diferencias en las imágenes.</w:t>
       </w:r>
     </w:p>
     <w:p>
@@ -2460,7 +3402,7 @@
                     <pic:cNvPicPr/>
                   </pic:nvPicPr>
                   <pic:blipFill>
-                    <a:blip r:embed="rId14"/>
+                    <a:blip r:embed="rId13"/>
                     <a:stretch>
                       <a:fillRect/>
                     </a:stretch>
@@ -2488,29 +3430,32 @@
         </w:rPr>
         <w:br/>
       </w:r>
+      <w:proofErr w:type="spellStart"/>
       <w:r>
         <w:rPr>
           <w:sz w:val="16"/>
           <w:szCs w:val="16"/>
           <w:lang w:val="es-MX"/>
         </w:rPr>
-        <w:t xml:space="preserve">Fig </w:t>
-      </w:r>
+        <w:t>Fig</w:t>
+      </w:r>
+      <w:proofErr w:type="spellEnd"/>
       <w:r>
         <w:rPr>
           <w:sz w:val="16"/>
           <w:szCs w:val="16"/>
           <w:lang w:val="es-MX"/>
         </w:rPr>
-        <w:t>6</w:t>
-      </w:r>
+        <w:t xml:space="preserve"> 6: Tabla de resultados </w:t>
+      </w:r>
+      <w:proofErr w:type="gramStart"/>
       <w:r>
         <w:rPr>
           <w:sz w:val="16"/>
           <w:szCs w:val="16"/>
           <w:lang w:val="es-MX"/>
         </w:rPr>
-        <w:t>: Tabla de resultados de t</w:t>
+        <w:t>de t</w:t>
       </w:r>
       <w:r>
         <w:rPr>
@@ -2520,6 +3465,7 @@
         </w:rPr>
         <w:t>est</w:t>
       </w:r>
+      <w:proofErr w:type="gramEnd"/>
       <w:r>
         <w:rPr>
           <w:sz w:val="16"/>
@@ -2608,7 +3554,25 @@
           <w:szCs w:val="24"/>
           <w:lang w:val="es-MX"/>
         </w:rPr>
-        <w:t xml:space="preserve">% para 'cartoon' y </w:t>
+        <w:t>% para '</w:t>
+      </w:r>
+      <w:proofErr w:type="spellStart"/>
+      <w:r>
+        <w:rPr>
+          <w:sz w:val="24"/>
+          <w:szCs w:val="24"/>
+          <w:lang w:val="es-MX"/>
+        </w:rPr>
+        <w:t>cartoon</w:t>
+      </w:r>
+      <w:proofErr w:type="spellEnd"/>
+      <w:r>
+        <w:rPr>
+          <w:sz w:val="24"/>
+          <w:szCs w:val="24"/>
+          <w:lang w:val="es-MX"/>
+        </w:rPr>
+        <w:t xml:space="preserve">' y </w:t>
       </w:r>
       <w:r>
         <w:rPr>
@@ -2624,7 +3588,25 @@
           <w:szCs w:val="24"/>
           <w:lang w:val="es-MX"/>
         </w:rPr>
-        <w:t>% para 'human'. El recall es especialmente bajo para 'anime' (</w:t>
+        <w:t xml:space="preserve">% para 'human'. El </w:t>
+      </w:r>
+      <w:proofErr w:type="spellStart"/>
+      <w:r>
+        <w:rPr>
+          <w:sz w:val="24"/>
+          <w:szCs w:val="24"/>
+          <w:lang w:val="es-MX"/>
+        </w:rPr>
+        <w:t>recall</w:t>
+      </w:r>
+      <w:proofErr w:type="spellEnd"/>
+      <w:r>
+        <w:rPr>
+          <w:sz w:val="24"/>
+          <w:szCs w:val="24"/>
+          <w:lang w:val="es-MX"/>
+        </w:rPr>
+        <w:t xml:space="preserve"> es especialmente bajo para 'anime' (</w:t>
       </w:r>
       <w:r>
         <w:rPr>
@@ -2650,22 +3632,16 @@
         </w:rPr>
         <w:t xml:space="preserve"> Estos resultados nos puedes decir dos cosas importantes, la primera es la falta de balanceo de los datos y la segunda es la oportunidad de una mejora continua del modelo, pues significa que aún se puede ajustar para poder tener </w:t>
       </w:r>
-      <w:r>
-        <w:rPr>
-          <w:sz w:val="24"/>
-          <w:szCs w:val="24"/>
-          <w:lang w:val="es-MX"/>
-        </w:rPr>
-        <w:t>predicciones aún más correctas</w:t>
-      </w:r>
-      <w:r>
-        <w:rPr>
-          <w:sz w:val="24"/>
-          <w:szCs w:val="24"/>
-          <w:lang w:val="es-MX"/>
-        </w:rPr>
-        <w:t>.</w:t>
-      </w:r>
+      <w:proofErr w:type="gramStart"/>
+      <w:r>
+        <w:rPr>
+          <w:sz w:val="24"/>
+          <w:szCs w:val="24"/>
+          <w:lang w:val="es-MX"/>
+        </w:rPr>
+        <w:t>predicciones aún más correcta</w:t>
+      </w:r>
+      <w:proofErr w:type="gramEnd"/>
     </w:p>
     <w:p>
       <w:pPr>
@@ -2688,10 +3664,7 @@
           <w:lang w:val="es-MX"/>
         </w:rPr>
       </w:pPr>
-    </w:p>
-    <w:p>
-      <w:pPr>
-        <w:jc w:val="both"/>
+      <w:r>
         <w:rPr>
           <w:b/>
           <w:bCs/>
@@ -2699,8 +3672,120 @@
           <w:szCs w:val="28"/>
           <w:lang w:val="es-MX"/>
         </w:rPr>
-      </w:pPr>
-      <w:r>
+        <w:t>Conclusión</w:t>
+      </w:r>
+    </w:p>
+    <w:p>
+      <w:pPr>
+        <w:jc w:val="both"/>
+        <w:rPr>
+          <w:sz w:val="24"/>
+          <w:szCs w:val="24"/>
+          <w:lang w:val="es-MX"/>
+        </w:rPr>
+      </w:pPr>
+      <w:r>
+        <w:rPr>
+          <w:sz w:val="24"/>
+          <w:szCs w:val="24"/>
+          <w:lang w:val="es-MX"/>
+        </w:rPr>
+        <w:t xml:space="preserve">Comparando ambos modelos, podemos ver una mejora de </w:t>
+      </w:r>
+      <w:r>
+        <w:rPr>
+          <w:b/>
+          <w:bCs/>
+          <w:sz w:val="24"/>
+          <w:szCs w:val="24"/>
+          <w:lang w:val="es-MX"/>
+        </w:rPr>
+        <w:t>4.55%</w:t>
+      </w:r>
+      <w:r>
+        <w:rPr>
+          <w:sz w:val="24"/>
+          <w:szCs w:val="24"/>
+          <w:lang w:val="es-MX"/>
+        </w:rPr>
+        <w:t xml:space="preserve"> en </w:t>
+      </w:r>
+      <w:proofErr w:type="spellStart"/>
+      <w:r>
+        <w:rPr>
+          <w:sz w:val="24"/>
+          <w:szCs w:val="24"/>
+          <w:lang w:val="es-MX"/>
+        </w:rPr>
+        <w:t>accuracy</w:t>
+      </w:r>
+      <w:proofErr w:type="spellEnd"/>
+      <w:r>
+        <w:rPr>
+          <w:sz w:val="24"/>
+          <w:szCs w:val="24"/>
+          <w:lang w:val="es-MX"/>
+        </w:rPr>
+        <w:t xml:space="preserve"> y una disminución de error del -0.0940, por lo que contamos con un mejor modelo, el cual, nos llega a dar mejores predicciones.</w:t>
+      </w:r>
+    </w:p>
+    <w:p>
+      <w:pPr>
+        <w:jc w:val="both"/>
+        <w:rPr>
+          <w:sz w:val="24"/>
+          <w:szCs w:val="24"/>
+          <w:lang w:val="es-MX"/>
+        </w:rPr>
+      </w:pPr>
+      <w:r>
+        <w:rPr>
+          <w:sz w:val="24"/>
+          <w:szCs w:val="24"/>
+          <w:lang w:val="es-MX"/>
+        </w:rPr>
+        <w:t>Cabe destacar que una de las razones de las confusiones entre "Anime" y "</w:t>
+      </w:r>
+      <w:proofErr w:type="spellStart"/>
+      <w:r>
+        <w:rPr>
+          <w:sz w:val="24"/>
+          <w:szCs w:val="24"/>
+          <w:lang w:val="es-MX"/>
+        </w:rPr>
+        <w:t>Cartoon</w:t>
+      </w:r>
+      <w:proofErr w:type="spellEnd"/>
+      <w:r>
+        <w:rPr>
+          <w:sz w:val="24"/>
+          <w:szCs w:val="24"/>
+          <w:lang w:val="es-MX"/>
+        </w:rPr>
+        <w:t xml:space="preserve">" se debe al parentesco entre ambas clases. El modelo podría estar buscando características diferentes para poder </w:t>
+      </w:r>
+      <w:r>
+        <w:rPr>
+          <w:sz w:val="24"/>
+          <w:szCs w:val="24"/>
+          <w:lang w:val="es-MX"/>
+        </w:rPr>
+        <w:t>aprender de ambas clases; una de ellas puede ser la distribución o posición de los personajes.</w:t>
+      </w:r>
+    </w:p>
+    <w:p>
+      <w:pPr>
+        <w:jc w:val="both"/>
+        <w:rPr>
+          <w:sz w:val="24"/>
+          <w:szCs w:val="24"/>
+          <w:lang w:val="es-MX"/>
+        </w:rPr>
+      </w:pPr>
+    </w:p>
+    <w:p>
+      <w:pPr>
+        <w:jc w:val="both"/>
         <w:rPr>
           <w:b/>
           <w:bCs/>
@@ -2708,113 +3793,8 @@
           <w:szCs w:val="28"/>
           <w:lang w:val="es-MX"/>
         </w:rPr>
-        <w:lastRenderedPageBreak/>
-        <w:t>Conclusión</w:t>
-      </w:r>
-    </w:p>
-    <w:p>
-      <w:pPr>
-        <w:jc w:val="both"/>
-        <w:rPr>
-          <w:sz w:val="24"/>
-          <w:szCs w:val="24"/>
-          <w:lang w:val="es-MX"/>
-        </w:rPr>
-      </w:pPr>
-      <w:r>
-        <w:rPr>
-          <w:sz w:val="24"/>
-          <w:szCs w:val="24"/>
-          <w:lang w:val="es-MX"/>
-        </w:rPr>
-        <w:t xml:space="preserve">Comparando ambos modelos, podemos ver una mejora de </w:t>
-      </w:r>
-      <w:r>
-        <w:rPr>
-          <w:b/>
-          <w:bCs/>
-          <w:sz w:val="24"/>
-          <w:szCs w:val="24"/>
-          <w:lang w:val="es-MX"/>
-        </w:rPr>
-        <w:t>4</w:t>
-      </w:r>
-      <w:r>
-        <w:rPr>
-          <w:b/>
-          <w:bCs/>
-          <w:sz w:val="24"/>
-          <w:szCs w:val="24"/>
-          <w:lang w:val="es-MX"/>
-        </w:rPr>
-        <w:t>.</w:t>
-      </w:r>
-      <w:r>
-        <w:rPr>
-          <w:b/>
-          <w:bCs/>
-          <w:sz w:val="24"/>
-          <w:szCs w:val="24"/>
-          <w:lang w:val="es-MX"/>
-        </w:rPr>
-        <w:t>55</w:t>
-      </w:r>
-      <w:r>
-        <w:rPr>
-          <w:b/>
-          <w:bCs/>
-          <w:sz w:val="24"/>
-          <w:szCs w:val="24"/>
-          <w:lang w:val="es-MX"/>
-        </w:rPr>
-        <w:t>%</w:t>
-      </w:r>
-      <w:r>
-        <w:rPr>
-          <w:sz w:val="24"/>
-          <w:szCs w:val="24"/>
-          <w:lang w:val="es-MX"/>
-        </w:rPr>
-        <w:t xml:space="preserve"> en accuracy y una disminución de error del -0.</w:t>
-      </w:r>
-      <w:r>
-        <w:rPr>
-          <w:sz w:val="24"/>
-          <w:szCs w:val="24"/>
-          <w:lang w:val="es-MX"/>
-        </w:rPr>
-        <w:t>0940</w:t>
-      </w:r>
-      <w:r>
-        <w:rPr>
-          <w:sz w:val="24"/>
-          <w:szCs w:val="24"/>
-          <w:lang w:val="es-MX"/>
-        </w:rPr>
-        <w:t>, por lo que contamos con un mejor modelo, el cual, nos llega a dar mejores predicciones.</w:t>
-      </w:r>
-    </w:p>
-    <w:p>
-      <w:pPr>
-        <w:jc w:val="both"/>
-        <w:rPr>
-          <w:sz w:val="24"/>
-          <w:szCs w:val="24"/>
-          <w:lang w:val="es-MX"/>
-        </w:rPr>
-      </w:pPr>
-      <w:r>
-        <w:rPr>
-          <w:sz w:val="24"/>
-          <w:szCs w:val="24"/>
-          <w:lang w:val="es-MX"/>
-        </w:rPr>
-        <w:t>Cabe destacar que una de las razones de las confusiones entre "Anime" y "Cartoon" se debe al parentesco entre ambas clases. El modelo podría estar buscando características diferentes para poder aprender de ambas clases; una de ellas puede ser la distribución o posición de los personajes.</w:t>
-      </w:r>
-    </w:p>
-    <w:p>
-      <w:pPr>
-        <w:jc w:val="both"/>
+      </w:pPr>
+      <w:r>
         <w:rPr>
           <w:b/>
           <w:bCs/>
@@ -2822,15 +3802,6 @@
           <w:szCs w:val="28"/>
           <w:lang w:val="es-MX"/>
         </w:rPr>
-      </w:pPr>
-      <w:r>
-        <w:rPr>
-          <w:b/>
-          <w:bCs/>
-          <w:sz w:val="28"/>
-          <w:szCs w:val="28"/>
-          <w:lang w:val="es-MX"/>
-        </w:rPr>
         <w:t>Resultados</w:t>
       </w:r>
     </w:p>
@@ -2843,7 +3814,7 @@
           <w:lang w:val="es-MX"/>
         </w:rPr>
       </w:pPr>
-      <w:hyperlink r:id="rId15" w:history="1">
+      <w:hyperlink r:id="rId14" w:history="1">
         <w:r>
           <w:rPr>
             <w:rStyle w:val="Hipervnculo"/>
@@ -2927,6 +3898,7 @@
                 <w:lang w:val="es-MX"/>
               </w:rPr>
             </w:pPr>
+            <w:proofErr w:type="spellStart"/>
             <w:r>
               <w:rPr>
                 <w:b/>
@@ -2935,7 +3907,18 @@
                 <w:szCs w:val="24"/>
                 <w:lang w:val="es-MX"/>
               </w:rPr>
-              <w:t>Accuracy T</w:t>
+              <w:t>Accuracy</w:t>
+            </w:r>
+            <w:proofErr w:type="spellEnd"/>
+            <w:r>
+              <w:rPr>
+                <w:b/>
+                <w:bCs/>
+                <w:sz w:val="24"/>
+                <w:szCs w:val="24"/>
+                <w:lang w:val="es-MX"/>
+              </w:rPr>
+              <w:t xml:space="preserve"> T</w:t>
             </w:r>
             <w:r>
               <w:rPr>
@@ -2971,6 +3954,7 @@
                 <w:lang w:val="es-MX"/>
               </w:rPr>
             </w:pPr>
+            <w:proofErr w:type="spellStart"/>
             <w:r>
               <w:rPr>
                 <w:b/>
@@ -2979,7 +3963,18 @@
                 <w:szCs w:val="24"/>
                 <w:lang w:val="es-MX"/>
               </w:rPr>
-              <w:t>Accuracy val</w:t>
+              <w:t>Accuracy</w:t>
+            </w:r>
+            <w:proofErr w:type="spellEnd"/>
+            <w:r>
+              <w:rPr>
+                <w:b/>
+                <w:bCs/>
+                <w:sz w:val="24"/>
+                <w:szCs w:val="24"/>
+                <w:lang w:val="es-MX"/>
+              </w:rPr>
+              <w:t xml:space="preserve"> val</w:t>
             </w:r>
           </w:p>
         </w:tc>
@@ -3209,9 +4204,126 @@
         <w:rPr>
           <w:sz w:val="24"/>
           <w:szCs w:val="24"/>
-          <w:lang w:val="es-MX"/>
-        </w:rPr>
-      </w:pPr>
+        </w:rPr>
+      </w:pPr>
+      <w:proofErr w:type="spellStart"/>
+      <w:r>
+        <w:rPr>
+          <w:b/>
+          <w:bCs/>
+          <w:sz w:val="28"/>
+          <w:szCs w:val="28"/>
+        </w:rPr>
+        <w:t>Referencias</w:t>
+      </w:r>
+      <w:proofErr w:type="spellEnd"/>
+      <w:r>
+        <w:rPr>
+          <w:sz w:val="24"/>
+          <w:szCs w:val="24"/>
+        </w:rPr>
+        <w:br/>
+      </w:r>
+      <w:r>
+        <w:rPr>
+          <w:sz w:val="24"/>
+          <w:szCs w:val="24"/>
+        </w:rPr>
+        <w:br/>
+        <w:t xml:space="preserve">[1] </w:t>
+      </w:r>
+      <w:r>
+        <w:rPr>
+          <w:sz w:val="24"/>
+          <w:szCs w:val="24"/>
+        </w:rPr>
+        <w:t xml:space="preserve">A. N. Hermana, D. </w:t>
+      </w:r>
+      <w:proofErr w:type="spellStart"/>
+      <w:r>
+        <w:rPr>
+          <w:sz w:val="24"/>
+          <w:szCs w:val="24"/>
+        </w:rPr>
+        <w:t>Rosmala</w:t>
+      </w:r>
+      <w:proofErr w:type="spellEnd"/>
+      <w:r>
+        <w:rPr>
+          <w:sz w:val="24"/>
+          <w:szCs w:val="24"/>
+        </w:rPr>
+        <w:t xml:space="preserve">, and M. G. </w:t>
+      </w:r>
+      <w:proofErr w:type="spellStart"/>
+      <w:r>
+        <w:rPr>
+          <w:sz w:val="24"/>
+          <w:szCs w:val="24"/>
+        </w:rPr>
+        <w:t>Husada</w:t>
+      </w:r>
+      <w:proofErr w:type="spellEnd"/>
+      <w:r>
+        <w:rPr>
+          <w:sz w:val="24"/>
+          <w:szCs w:val="24"/>
+        </w:rPr>
+        <w:t>, "Transfer Learning for Classification of Fruit Ripeness Using VGG16," in ICCMB, 2021, pp. 8.</w:t>
+      </w:r>
+    </w:p>
+    <w:p>
+      <w:pPr>
+        <w:jc w:val="both"/>
+        <w:rPr>
+          <w:sz w:val="24"/>
+          <w:szCs w:val="24"/>
+        </w:rPr>
+      </w:pPr>
+    </w:p>
+    <w:p>
+      <w:pPr>
+        <w:jc w:val="both"/>
+        <w:rPr>
+          <w:sz w:val="24"/>
+          <w:szCs w:val="24"/>
+        </w:rPr>
+      </w:pPr>
+      <w:r>
+        <w:rPr>
+          <w:sz w:val="24"/>
+          <w:szCs w:val="24"/>
+        </w:rPr>
+        <w:t>[</w:t>
+      </w:r>
+      <w:r>
+        <w:rPr>
+          <w:sz w:val="24"/>
+          <w:szCs w:val="24"/>
+        </w:rPr>
+        <w:t>2</w:t>
+      </w:r>
+      <w:r>
+        <w:rPr>
+          <w:sz w:val="24"/>
+          <w:szCs w:val="24"/>
+        </w:rPr>
+        <w:t>]</w:t>
+      </w:r>
+      <w:r>
+        <w:rPr>
+          <w:sz w:val="24"/>
+          <w:szCs w:val="24"/>
+        </w:rPr>
+        <w:t xml:space="preserve"> </w:t>
+      </w:r>
+      <w:r>
+        <w:rPr>
+          <w:sz w:val="24"/>
+          <w:szCs w:val="24"/>
+        </w:rPr>
+        <w:t>T. Deng, "A Survey of Convolutional Neural Networks for Image Classification: Models and Datasets," in 2022 International Conference on Big Data, Information and Computer Network (BDICN), 2022, pp. 11.</w:t>
+      </w:r>
     </w:p>
     <w:sectPr>
       <w:pgSz w:w="12240" w:h="15840"/>
@@ -4057,6 +5169,18 @@
       </w:tblBorders>
     </w:tblPr>
   </w:style>
+  <w:style w:type="character" w:styleId="Hipervnculovisitado">
+    <w:name w:val="FollowedHyperlink"/>
+    <w:basedOn w:val="Fuentedeprrafopredeter"/>
+    <w:uiPriority w:val="99"/>
+    <w:semiHidden/>
+    <w:unhideWhenUsed/>
+    <w:rsid w:val="004F589C"/>
+    <w:rPr>
+      <w:color w:val="954F72" w:themeColor="followedHyperlink"/>
+      <w:u w:val="single"/>
+    </w:rPr>
+  </w:style>
 </w:styles>
 </file>
 

</xml_diff>